<commit_message>
Get Debugging task done
</commit_message>
<xml_diff>
--- a/Retrogame C++ The Legend/The Legend of Zata.docx
+++ b/Retrogame C++ The Legend/The Legend of Zata.docx
@@ -91,7 +91,23 @@
         <w:t>immediately tasked</w:t>
       </w:r>
       <w:r>
-        <w:t xml:space="preserve"> with culling the  local octorock population. By Using a wooden sword already with the player they will player slice through the octorock’s completing their heroic quest</w:t>
+        <w:t xml:space="preserve"> with culling </w:t>
+      </w:r>
+      <w:proofErr w:type="gramStart"/>
+      <w:r>
+        <w:t>the  local</w:t>
+      </w:r>
+      <w:proofErr w:type="gramEnd"/>
+      <w:r>
+        <w:t xml:space="preserve"> octorock population. By Using a wooden sword already with the </w:t>
+      </w:r>
+      <w:proofErr w:type="gramStart"/>
+      <w:r>
+        <w:t>player</w:t>
+      </w:r>
+      <w:proofErr w:type="gramEnd"/>
+      <w:r>
+        <w:t xml:space="preserve"> they will player slice through the octorock’s completing their heroic quest</w:t>
       </w:r>
       <w:r>
         <w:t xml:space="preserve"> and earning themselves a quest Complete Screen</w:t>
@@ -119,32 +135,56 @@
         <w:spacing w:after="0" w:line="240" w:lineRule="auto"/>
       </w:pPr>
       <w:r>
-        <w:t xml:space="preserve"> To Help with the immersion ad to that old Zelda feel animations have been added reminiscent of link to past animations. This really adds to the Zelda feel</w:t>
+        <w:t xml:space="preserve"> To Help with the immersion </w:t>
+      </w:r>
+      <w:proofErr w:type="spellStart"/>
+      <w:r>
+        <w:t>ad</w:t>
+      </w:r>
+      <w:proofErr w:type="spellEnd"/>
+      <w:r>
+        <w:t xml:space="preserve"> to that old Zelda feel animations have been added reminiscent of link to past animations. This really adds to the Zelda feel</w:t>
       </w:r>
       <w:r>
         <w:t>.</w:t>
       </w:r>
       <w:r>
-        <w:t xml:space="preserve"> For the convenience of the player a health display user interface has been put on the top corner of  the screen  so that the player can monitor their health so as to avoid quest failure.</w:t>
-      </w:r>
-    </w:p>
-    <w:p>
-      <w:pPr>
-        <w:autoSpaceDE w:val="0"/>
-        <w:autoSpaceDN w:val="0"/>
-        <w:adjustRightInd w:val="0"/>
-        <w:spacing w:after="0" w:line="240" w:lineRule="auto"/>
-      </w:pPr>
-    </w:p>
-    <w:p>
-      <w:pPr>
-        <w:autoSpaceDE w:val="0"/>
-        <w:autoSpaceDN w:val="0"/>
-        <w:adjustRightInd w:val="0"/>
-        <w:spacing w:after="0" w:line="240" w:lineRule="auto"/>
-      </w:pPr>
-      <w:r>
-        <w:t xml:space="preserve">  The Enemies the player has to fight are based on </w:t>
+        <w:t xml:space="preserve"> For the convenience of the player a health display user interface has been put on the top corner </w:t>
+      </w:r>
+      <w:proofErr w:type="gramStart"/>
+      <w:r>
+        <w:t>of  the</w:t>
+      </w:r>
+      <w:proofErr w:type="gramEnd"/>
+      <w:r>
+        <w:t xml:space="preserve"> screen  so that the player can monitor their health so as to avoid quest failure.</w:t>
+      </w:r>
+    </w:p>
+    <w:p>
+      <w:pPr>
+        <w:autoSpaceDE w:val="0"/>
+        <w:autoSpaceDN w:val="0"/>
+        <w:adjustRightInd w:val="0"/>
+        <w:spacing w:after="0" w:line="240" w:lineRule="auto"/>
+      </w:pPr>
+    </w:p>
+    <w:p>
+      <w:pPr>
+        <w:autoSpaceDE w:val="0"/>
+        <w:autoSpaceDN w:val="0"/>
+        <w:adjustRightInd w:val="0"/>
+        <w:spacing w:after="0" w:line="240" w:lineRule="auto"/>
+      </w:pPr>
+      <w:r>
+        <w:t xml:space="preserve">  The Enemies the player </w:t>
+      </w:r>
+      <w:proofErr w:type="gramStart"/>
+      <w:r>
+        <w:t>has to</w:t>
+      </w:r>
+      <w:proofErr w:type="gramEnd"/>
+      <w:r>
+        <w:t xml:space="preserve"> fight are based on </w:t>
       </w:r>
       <w:r>
         <w:t xml:space="preserve">the </w:t>
@@ -183,7 +223,15 @@
         <w:t>completion;</w:t>
       </w:r>
       <w:r>
-        <w:t xml:space="preserve"> However, this is made difficult by the land squids ability to track and home in to the player. </w:t>
+        <w:t xml:space="preserve"> However, this is made difficult by the land </w:t>
+      </w:r>
+      <w:proofErr w:type="gramStart"/>
+      <w:r>
+        <w:t>squids</w:t>
+      </w:r>
+      <w:proofErr w:type="gramEnd"/>
+      <w:r>
+        <w:t xml:space="preserve"> ability to track and home in to the player. </w:t>
       </w:r>
     </w:p>
     <w:p>
@@ -330,7 +378,13 @@
         <w:t>structure used</w:t>
       </w:r>
       <w:r>
-        <w:t xml:space="preserve"> within the assignment is the a vector containing all Tiles currently being used in Game</w:t>
+        <w:t xml:space="preserve"> within the assignment is </w:t>
+      </w:r>
+      <w:r>
+        <w:t>a</w:t>
+      </w:r>
+      <w:r>
+        <w:t xml:space="preserve"> vector containing all Tiles currently being used in Game</w:t>
       </w:r>
       <w:r>
         <w:t xml:space="preserve">. The legend of </w:t>
@@ -369,7 +423,15 @@
         <w:t>inside and</w:t>
       </w:r>
       <w:r>
-        <w:t xml:space="preserve"> then, utilising the drawing functions from raylib , Drawing them to the screen.</w:t>
+        <w:t xml:space="preserve"> then, utilising the drawing functions from </w:t>
+      </w:r>
+      <w:proofErr w:type="gramStart"/>
+      <w:r>
+        <w:t>raylib ,</w:t>
+      </w:r>
+      <w:proofErr w:type="gramEnd"/>
+      <w:r>
+        <w:t xml:space="preserve"> Drawing them to the screen.</w:t>
       </w:r>
       <w:r>
         <w:t xml:space="preserve"> This Tile map storage vector is also used to monitor and man</w:t>
@@ -378,7 +440,15 @@
         <w:t>a</w:t>
       </w:r>
       <w:r>
-        <w:t>ge the all tiles on screen.</w:t>
+        <w:t xml:space="preserve">ge </w:t>
+      </w:r>
+      <w:proofErr w:type="gramStart"/>
+      <w:r>
+        <w:t>the all</w:t>
+      </w:r>
+      <w:proofErr w:type="gramEnd"/>
+      <w:r>
+        <w:t xml:space="preserve"> tiles on screen.</w:t>
       </w:r>
     </w:p>
     <w:p>
@@ -398,7 +468,15 @@
       </w:pPr>
       <w:r>
         <w:lastRenderedPageBreak/>
-        <w:t xml:space="preserve">Another structure that has been used for this Game is a struct known as animation Range.  At first Glance this struct may appear fairly simple, it contains 2 integers, an animation start and animation end,  However this struct lays the ground work for the sprite Sheet animation techniques the game uses.   Evidently these two integers store the </w:t>
+        <w:t xml:space="preserve">Another structure that has been used for this Game is a struct known as animation Range.  At first Glance this struct may appear fairly simple, it contains 2 integers, an animation start and animation </w:t>
+      </w:r>
+      <w:proofErr w:type="gramStart"/>
+      <w:r>
+        <w:t>end,  However</w:t>
+      </w:r>
+      <w:proofErr w:type="gramEnd"/>
+      <w:r>
+        <w:t xml:space="preserve"> this struct lays the ground work for the sprite Sheet animation techniques the game uses.   Evidently these two integers store the </w:t>
       </w:r>
       <w:r>
         <w:t>beginning</w:t>
@@ -413,7 +491,15 @@
         <w:t xml:space="preserve"> within the sprite Sheet</w:t>
       </w:r>
       <w:r>
-        <w:t>. By using this struct it was easier to access the animation location of certain animations an allowed efficient usage without the need to calculate the sprite number  manually multiple Times.</w:t>
+        <w:t xml:space="preserve">. By using this struct it was easier to access the animation location of certain animations an allowed efficient usage without the need to calculate the sprite </w:t>
+      </w:r>
+      <w:proofErr w:type="gramStart"/>
+      <w:r>
+        <w:t>number  manually</w:t>
+      </w:r>
+      <w:proofErr w:type="gramEnd"/>
+      <w:r>
+        <w:t xml:space="preserve"> multiple Times.</w:t>
       </w:r>
     </w:p>
     <w:p>
@@ -443,6 +529,9 @@
         <w:spacing w:after="0" w:line="240" w:lineRule="auto"/>
       </w:pPr>
       <w:r>
+        <w:rPr>
+          <w:noProof/>
+        </w:rPr>
         <w:drawing>
           <wp:inline distT="0" distB="0" distL="0" distR="0" wp14:anchorId="0C8AE1B5" wp14:editId="7A40FB67">
             <wp:extent cx="5731510" cy="2444750"/>

</xml_diff>